<commit_message>
Entire coding part has been done, rest paper work is to be handled, GN
</commit_message>
<xml_diff>
--- a/assignment 2/Report.docx
+++ b/assignment 2/Report.docx
@@ -1982,23 +1982,7 @@
           <w:szCs w:val="20"/>
           <w:lang w:val="en-CA"/>
         </w:rPr>
-        <w:t xml:space="preserve">    if that word has a tag of “</w:t>
-      </w:r>
-      <w:r>
-        <w:rPr>
-          <w:sz w:val="20"/>
-          <w:szCs w:val="20"/>
-          <w:lang w:val="en-CA"/>
-        </w:rPr>
-        <w:t>IN</w:t>
-      </w:r>
-      <w:r>
-        <w:rPr>
-          <w:sz w:val="20"/>
-          <w:szCs w:val="20"/>
-          <w:lang w:val="en-CA"/>
-        </w:rPr>
-        <w:t>”:</w:t>
+        <w:t xml:space="preserve">    if that word has a tag of “IN”:</w:t>
       </w:r>
     </w:p>
     <w:p>
@@ -2922,17 +2906,7 @@
           <w:szCs w:val="20"/>
           <w:lang w:val="en-CA"/>
         </w:rPr>
-        <w:t>1</w:t>
-      </w:r>
-      <w:r>
-        <w:rPr>
-          <w:b/>
-          <w:bCs/>
-          <w:sz w:val="20"/>
-          <w:szCs w:val="20"/>
-          <w:lang w:val="en-CA"/>
-        </w:rPr>
-        <w:t>5</w:t>
+        <w:t>15</w:t>
       </w:r>
       <w:r>
         <w:rPr>
@@ -3085,17 +3059,7 @@
           <w:szCs w:val="20"/>
           <w:lang w:val="en-CA"/>
         </w:rPr>
-        <w:t>1</w:t>
-      </w:r>
-      <w:r>
-        <w:rPr>
-          <w:b/>
-          <w:bCs/>
-          <w:sz w:val="20"/>
-          <w:szCs w:val="20"/>
-          <w:lang w:val="en-CA"/>
-        </w:rPr>
-        <w:t>6</w:t>
+        <w:t>16</w:t>
       </w:r>
       <w:r>
         <w:rPr>
@@ -3177,15 +3141,7 @@
           <w:szCs w:val="20"/>
           <w:lang w:val="en-CA"/>
         </w:rPr>
-        <w:t xml:space="preserve">    </w:t>
-      </w:r>
-      <w:r>
-        <w:rPr>
-          <w:sz w:val="20"/>
-          <w:szCs w:val="20"/>
-          <w:lang w:val="en-CA"/>
-        </w:rPr>
-        <w:t xml:space="preserve">return the quantity of words between “it” and that </w:t>
+        <w:t xml:space="preserve">    return the quantity of words between “it” and that </w:t>
       </w:r>
       <w:r>
         <w:rPr>
@@ -3400,23 +3356,7 @@
           <w:szCs w:val="20"/>
           <w:lang w:val="en-CA"/>
         </w:rPr>
-        <w:t xml:space="preserve"> word</w:t>
-      </w:r>
-      <w:r>
-        <w:rPr>
-          <w:sz w:val="20"/>
-          <w:szCs w:val="20"/>
-          <w:lang w:val="en-CA"/>
-        </w:rPr>
-        <w:t xml:space="preserve"> immediately preceding the start of this noun phrase </w:t>
-      </w:r>
-      <w:r>
-        <w:rPr>
-          <w:sz w:val="20"/>
-          <w:szCs w:val="20"/>
-          <w:lang w:val="en-CA"/>
-        </w:rPr>
-        <w:t>is an adjective:</w:t>
+        <w:t xml:space="preserve"> word immediately preceding the start of this noun phrase is an adjective:</w:t>
       </w:r>
     </w:p>
     <w:p>
@@ -3465,6 +3405,202 @@
           <w:lang w:val="en-CA"/>
         </w:rPr>
       </w:pPr>
+    </w:p>
+    <w:p>
+      <w:pPr>
+        <w:spacing w:line="240" w:lineRule="auto"/>
+        <w:rPr>
+          <w:sz w:val="20"/>
+          <w:szCs w:val="20"/>
+          <w:lang w:val="en-CA"/>
+        </w:rPr>
+      </w:pPr>
+      <w:r>
+        <w:rPr>
+          <w:b/>
+          <w:bCs/>
+          <w:sz w:val="20"/>
+          <w:szCs w:val="20"/>
+          <w:lang w:val="en-CA"/>
+        </w:rPr>
+        <w:t>ArrayList&lt;String&gt;</w:t>
+      </w:r>
+      <w:r>
+        <w:rPr>
+          <w:b/>
+          <w:bCs/>
+          <w:sz w:val="20"/>
+          <w:szCs w:val="20"/>
+          <w:lang w:val="en-CA"/>
+        </w:rPr>
+        <w:t xml:space="preserve"> f1</w:t>
+      </w:r>
+      <w:r>
+        <w:rPr>
+          <w:b/>
+          <w:bCs/>
+          <w:sz w:val="20"/>
+          <w:szCs w:val="20"/>
+          <w:lang w:val="en-CA"/>
+        </w:rPr>
+        <w:t>8</w:t>
+      </w:r>
+      <w:r>
+        <w:rPr>
+          <w:b/>
+          <w:bCs/>
+          <w:sz w:val="20"/>
+          <w:szCs w:val="20"/>
+          <w:lang w:val="en-CA"/>
+        </w:rPr>
+        <w:t>():</w:t>
+      </w:r>
+    </w:p>
+    <w:p>
+      <w:pPr>
+        <w:spacing w:line="240" w:lineRule="auto"/>
+        <w:rPr>
+          <w:sz w:val="20"/>
+          <w:szCs w:val="20"/>
+          <w:lang w:val="en-CA"/>
+        </w:rPr>
+      </w:pPr>
+      <w:r>
+        <w:rPr>
+          <w:sz w:val="20"/>
+          <w:szCs w:val="20"/>
+          <w:lang w:val="en-CA"/>
+        </w:rPr>
+        <w:t>generate a list of all dependency relations in sentence using CoreNLP</w:t>
+      </w:r>
+    </w:p>
+    <w:p>
+      <w:pPr>
+        <w:spacing w:line="240" w:lineRule="auto"/>
+        <w:rPr>
+          <w:sz w:val="20"/>
+          <w:szCs w:val="20"/>
+          <w:lang w:val="en-CA"/>
+        </w:rPr>
+      </w:pPr>
+      <w:r>
+        <w:rPr>
+          <w:sz w:val="20"/>
+          <w:szCs w:val="20"/>
+          <w:lang w:val="en-CA"/>
+        </w:rPr>
+        <w:t>give an empty arrayList called “a”</w:t>
+      </w:r>
+    </w:p>
+    <w:p>
+      <w:pPr>
+        <w:spacing w:line="240" w:lineRule="auto"/>
+        <w:rPr>
+          <w:sz w:val="20"/>
+          <w:szCs w:val="20"/>
+          <w:lang w:val="en-CA"/>
+        </w:rPr>
+      </w:pPr>
+      <w:r>
+        <w:rPr>
+          <w:sz w:val="20"/>
+          <w:szCs w:val="20"/>
+          <w:lang w:val="en-CA"/>
+        </w:rPr>
+        <w:t>for each dependency relationship:</w:t>
+      </w:r>
+    </w:p>
+    <w:p>
+      <w:pPr>
+        <w:spacing w:line="240" w:lineRule="auto"/>
+        <w:ind w:firstLine="180"/>
+        <w:rPr>
+          <w:sz w:val="20"/>
+          <w:szCs w:val="20"/>
+          <w:lang w:val="en-CA"/>
+        </w:rPr>
+      </w:pPr>
+      <w:r>
+        <w:rPr>
+          <w:sz w:val="20"/>
+          <w:szCs w:val="20"/>
+          <w:lang w:val="en-CA"/>
+        </w:rPr>
+        <w:t>if the dependent of this relationship is “it”:</w:t>
+      </w:r>
+    </w:p>
+    <w:p>
+      <w:pPr>
+        <w:spacing w:line="240" w:lineRule="auto"/>
+        <w:ind w:firstLine="180"/>
+        <w:rPr>
+          <w:sz w:val="20"/>
+          <w:szCs w:val="20"/>
+          <w:lang w:val="en-CA"/>
+        </w:rPr>
+      </w:pPr>
+      <w:r>
+        <w:rPr>
+          <w:sz w:val="20"/>
+          <w:szCs w:val="20"/>
+          <w:lang w:val="en-CA"/>
+        </w:rPr>
+        <w:t xml:space="preserve">    add the governor of this relationship into “a”</w:t>
+      </w:r>
+    </w:p>
+    <w:p>
+      <w:pPr>
+        <w:spacing w:line="240" w:lineRule="auto"/>
+        <w:rPr>
+          <w:sz w:val="20"/>
+          <w:szCs w:val="20"/>
+          <w:lang w:val="en-CA"/>
+        </w:rPr>
+      </w:pPr>
+      <w:r>
+        <w:rPr>
+          <w:sz w:val="20"/>
+          <w:szCs w:val="20"/>
+          <w:lang w:val="en-CA"/>
+        </w:rPr>
+        <w:t>sort “a” based on the distance from its elements to “it”</w:t>
+      </w:r>
+    </w:p>
+    <w:p>
+      <w:pPr>
+        <w:spacing w:line="240" w:lineRule="auto"/>
+        <w:rPr>
+          <w:sz w:val="20"/>
+          <w:szCs w:val="20"/>
+          <w:lang w:val="en-CA"/>
+        </w:rPr>
+      </w:pPr>
+      <w:r>
+        <w:rPr>
+          <w:sz w:val="20"/>
+          <w:szCs w:val="20"/>
+          <w:lang w:val="en-CA"/>
+        </w:rPr>
+        <w:t xml:space="preserve"> “target governor” = the first element in “a”</w:t>
+      </w:r>
+    </w:p>
+    <w:p>
+      <w:pPr>
+        <w:spacing w:line="240" w:lineRule="auto"/>
+        <w:rPr>
+          <w:sz w:val="20"/>
+          <w:szCs w:val="20"/>
+          <w:lang w:val="en-CA"/>
+        </w:rPr>
+      </w:pPr>
+      <w:r>
+        <w:rPr>
+          <w:sz w:val="20"/>
+          <w:szCs w:val="20"/>
+          <w:lang w:val="en-CA"/>
+        </w:rPr>
+        <w:t>return an arrayList that contains all dependencies the “target governor” has in sentence</w:t>
+      </w:r>
     </w:p>
     <w:sectPr>
       <w:pgSz w:w="12240" w:h="15840"/>

</xml_diff>